<commit_message>
solar system example: change meanRadius to equaRadius
</commit_message>
<xml_diff>
--- a/examples/solar_system_example/docx/output.docx
+++ b/examples/solar_system_example/docx/output.docx
@@ -2071,7 +2071,7 @@
           <wp:inline distB="0" distL="0" distR="0" distT="0">
             <wp:extent cx="5486400" cy="3200400"/>
             <wp:effectExtent b="0" l="0" r="0" t="0"/>
-            <wp:docPr id="5136" name="Chart 1"/>
+            <wp:docPr id="5439" name="Chart 1"/>
             <wp:cNvGraphicFramePr/>
             <a:graphic xmlns:a="http://schemas.openxmlformats.org/drawingml/2006/main">
               <a:graphicData uri="http://schemas.openxmlformats.org/drawingml/2006/chart">
@@ -2288,7 +2288,7 @@
             <c:idx val="1"/>
             <c:spPr>
               <a:solidFill>
-                <a:srgbClr val="058587"/>
+                <a:srgbClr val="bfecd7"/>
               </a:solidFill>
             </c:spPr>
           </c:dPt>
@@ -2296,7 +2296,7 @@
             <c:idx val="2"/>
             <c:spPr>
               <a:solidFill>
-                <a:srgbClr val="1efc5b"/>
+                <a:srgbClr val="78ed45"/>
               </a:solidFill>
             </c:spPr>
           </c:dPt>
@@ -2304,7 +2304,7 @@
             <c:idx val="3"/>
             <c:spPr>
               <a:solidFill>
-                <a:srgbClr val="619a53"/>
+                <a:srgbClr val="e4b614"/>
               </a:solidFill>
             </c:spPr>
           </c:dPt>
@@ -2312,7 +2312,7 @@
             <c:idx val="4"/>
             <c:spPr>
               <a:solidFill>
-                <a:srgbClr val="7fe96b"/>
+                <a:srgbClr val="ded991"/>
               </a:solidFill>
             </c:spPr>
           </c:dPt>
@@ -2320,7 +2320,7 @@
             <c:idx val="5"/>
             <c:spPr>
               <a:solidFill>
-                <a:srgbClr val="592dbf"/>
+                <a:srgbClr val="2bfa52"/>
               </a:solidFill>
             </c:spPr>
           </c:dPt>
@@ -2328,7 +2328,7 @@
             <c:idx val="6"/>
             <c:spPr>
               <a:solidFill>
-                <a:srgbClr val="cf44cf"/>
+                <a:srgbClr val="90847d"/>
               </a:solidFill>
             </c:spPr>
           </c:dPt>
@@ -2336,7 +2336,7 @@
             <c:idx val="7"/>
             <c:spPr>
               <a:solidFill>
-                <a:srgbClr val="ca6686"/>
+                <a:srgbClr val="84326d"/>
               </a:solidFill>
             </c:spPr>
           </c:dPt>
@@ -2344,7 +2344,7 @@
             <c:idx val="8"/>
             <c:spPr>
               <a:solidFill>
-                <a:srgbClr val="9f89ab"/>
+                <a:srgbClr val="812fe6"/>
               </a:solidFill>
             </c:spPr>
           </c:dPt>
@@ -2352,7 +2352,7 @@
             <c:idx val="9"/>
             <c:spPr>
               <a:solidFill>
-                <a:srgbClr val="8a68c6"/>
+                <a:srgbClr val="d5b905"/>
               </a:solidFill>
             </c:spPr>
           </c:dPt>
@@ -2360,7 +2360,7 @@
             <c:idx val="10"/>
             <c:spPr>
               <a:solidFill>
-                <a:srgbClr val="fe25ac"/>
+                <a:srgbClr val="2bfde7"/>
               </a:solidFill>
             </c:spPr>
           </c:dPt>
@@ -2368,7 +2368,7 @@
             <c:idx val="11"/>
             <c:spPr>
               <a:solidFill>
-                <a:srgbClr val="afde7e"/>
+                <a:srgbClr val="d05784"/>
               </a:solidFill>
             </c:spPr>
           </c:dPt>
@@ -2376,7 +2376,7 @@
             <c:idx val="12"/>
             <c:spPr>
               <a:solidFill>
-                <a:srgbClr val="dca714"/>
+                <a:srgbClr val="674dc2"/>
               </a:solidFill>
             </c:spPr>
           </c:dPt>
@@ -2434,40 +2434,40 @@
                 <c:formatCode>General</c:formatCode>
                 <c:ptCount val="13"/>
                 <c:pt idx="0">
-                  <c:v>476.2</c:v>
+                  <c:v>487</c:v>
                 </c:pt>
                 <c:pt idx="1">
-                  <c:v>1163</c:v>
+                  <c:v>0</c:v>
                 </c:pt>
                 <c:pt idx="2">
-                  <c:v>25362</c:v>
+                  <c:v>25559</c:v>
                 </c:pt>
                 <c:pt idx="3">
                   <c:v>1188.3</c:v>
                 </c:pt>
                 <c:pt idx="4">
-                  <c:v>24622</c:v>
+                  <c:v>24764</c:v>
                 </c:pt>
                 <c:pt idx="5">
-                  <c:v>33</c:v>
+                  <c:v>0</c:v>
                 </c:pt>
                 <c:pt idx="6">
-                  <c:v>725</c:v>
+                  <c:v>745</c:v>
                 </c:pt>
                 <c:pt idx="7">
-                  <c:v>69911</c:v>
+                  <c:v>71492</c:v>
                 </c:pt>
                 <c:pt idx="8">
-                  <c:v>3389.5</c:v>
+                  <c:v>3396.19</c:v>
                 </c:pt>
                 <c:pt idx="9">
-                  <c:v>2439.4</c:v>
+                  <c:v>2440.53</c:v>
                 </c:pt>
                 <c:pt idx="10">
-                  <c:v>58232</c:v>
+                  <c:v>60268</c:v>
                 </c:pt>
                 <c:pt idx="11">
-                  <c:v>6371.0084</c:v>
+                  <c:v>6378.1366</c:v>
                 </c:pt>
                 <c:pt idx="12">
                   <c:v>6051.8</c:v>

</xml_diff>

<commit_message>
rename apex office print to cloud office print
</commit_message>
<xml_diff>
--- a/examples/solar_system_example/docx/output.docx
+++ b/examples/solar_system_example/docx/output.docx
@@ -2071,7 +2071,7 @@
           <wp:inline distB="0" distL="0" distR="0" distT="0">
             <wp:extent cx="5486400" cy="3200400"/>
             <wp:effectExtent b="0" l="0" r="0" t="0"/>
-            <wp:docPr id="5439" name="Chart 1"/>
+            <wp:docPr id="5834" name="Chart 1"/>
             <wp:cNvGraphicFramePr/>
             <a:graphic xmlns:a="http://schemas.openxmlformats.org/drawingml/2006/main">
               <a:graphicData uri="http://schemas.openxmlformats.org/drawingml/2006/chart">
@@ -2288,7 +2288,7 @@
             <c:idx val="1"/>
             <c:spPr>
               <a:solidFill>
-                <a:srgbClr val="bfecd7"/>
+                <a:srgbClr val="cf3a7b"/>
               </a:solidFill>
             </c:spPr>
           </c:dPt>
@@ -2296,7 +2296,7 @@
             <c:idx val="2"/>
             <c:spPr>
               <a:solidFill>
-                <a:srgbClr val="78ed45"/>
+                <a:srgbClr val="a6669e"/>
               </a:solidFill>
             </c:spPr>
           </c:dPt>
@@ -2304,7 +2304,7 @@
             <c:idx val="3"/>
             <c:spPr>
               <a:solidFill>
-                <a:srgbClr val="e4b614"/>
+                <a:srgbClr val="850a06"/>
               </a:solidFill>
             </c:spPr>
           </c:dPt>
@@ -2312,7 +2312,7 @@
             <c:idx val="4"/>
             <c:spPr>
               <a:solidFill>
-                <a:srgbClr val="ded991"/>
+                <a:srgbClr val="a005a7"/>
               </a:solidFill>
             </c:spPr>
           </c:dPt>
@@ -2320,7 +2320,7 @@
             <c:idx val="5"/>
             <c:spPr>
               <a:solidFill>
-                <a:srgbClr val="2bfa52"/>
+                <a:srgbClr val="4d8493"/>
               </a:solidFill>
             </c:spPr>
           </c:dPt>
@@ -2328,7 +2328,7 @@
             <c:idx val="6"/>
             <c:spPr>
               <a:solidFill>
-                <a:srgbClr val="90847d"/>
+                <a:srgbClr val="d7af09"/>
               </a:solidFill>
             </c:spPr>
           </c:dPt>
@@ -2336,7 +2336,7 @@
             <c:idx val="7"/>
             <c:spPr>
               <a:solidFill>
-                <a:srgbClr val="84326d"/>
+                <a:srgbClr val="63d377"/>
               </a:solidFill>
             </c:spPr>
           </c:dPt>
@@ -2344,7 +2344,7 @@
             <c:idx val="8"/>
             <c:spPr>
               <a:solidFill>
-                <a:srgbClr val="812fe6"/>
+                <a:srgbClr val="fb279a"/>
               </a:solidFill>
             </c:spPr>
           </c:dPt>
@@ -2352,7 +2352,7 @@
             <c:idx val="9"/>
             <c:spPr>
               <a:solidFill>
-                <a:srgbClr val="d5b905"/>
+                <a:srgbClr val="024001"/>
               </a:solidFill>
             </c:spPr>
           </c:dPt>
@@ -2360,7 +2360,7 @@
             <c:idx val="10"/>
             <c:spPr>
               <a:solidFill>
-                <a:srgbClr val="2bfde7"/>
+                <a:srgbClr val="6dd032"/>
               </a:solidFill>
             </c:spPr>
           </c:dPt>
@@ -2368,7 +2368,7 @@
             <c:idx val="11"/>
             <c:spPr>
               <a:solidFill>
-                <a:srgbClr val="d05784"/>
+                <a:srgbClr val="0b05d3"/>
               </a:solidFill>
             </c:spPr>
           </c:dPt>
@@ -2376,7 +2376,7 @@
             <c:idx val="12"/>
             <c:spPr>
               <a:solidFill>
-                <a:srgbClr val="674dc2"/>
+                <a:srgbClr val="637bec"/>
               </a:solidFill>
             </c:spPr>
           </c:dPt>

</xml_diff>